<commit_message>
Correcciones de SIN INFORMACION a Formato de inicio.
</commit_message>
<xml_diff>
--- a/public/templates/FormatoDenuncia.docx
+++ b/public/templates/FormatoDenuncia.docx
@@ -1285,7 +1285,26 @@
                 <w:sz w:val="24"/>
                 <w:szCs w:val="24"/>
               </w:rPr>
-              <w:t>}, ${</w:t>
+              <w:t>}</w:t>
+            </w:r>
+            <w:bookmarkStart w:id="0" w:name="_GoBack"/>
+            <w:bookmarkEnd w:id="0"/>
+          </w:p>
+          <w:p>
+            <w:pPr>
+              <w:rPr>
+                <w:rFonts w:ascii="Century Gothic" w:hAnsi="Century Gothic" w:cs="Arial"/>
+                <w:sz w:val="24"/>
+                <w:szCs w:val="24"/>
+              </w:rPr>
+            </w:pPr>
+            <w:r>
+              <w:rPr>
+                <w:rFonts w:ascii="Century Gothic" w:hAnsi="Century Gothic" w:cs="Arial"/>
+                <w:sz w:val="24"/>
+                <w:szCs w:val="24"/>
+              </w:rPr>
+              <w:t>${</w:t>
             </w:r>
             <w:proofErr w:type="spellStart"/>
             <w:r>
@@ -4320,8 +4339,6 @@
               </w:rPr>
               <w:t xml:space="preserve"> </w:t>
             </w:r>
-            <w:bookmarkStart w:id="0" w:name="_GoBack"/>
-            <w:bookmarkEnd w:id="0"/>
             <w:r>
               <w:rPr>
                 <w:rFonts w:ascii="Century Gothic" w:hAnsi="Century Gothic" w:cs="Arial"/>

</xml_diff>